<commit_message>
Final Project - Mars Attacks
</commit_message>
<xml_diff>
--- a/docs/Mosely_Lab12.docx
+++ b/docs/Mosely_Lab12.docx
@@ -4,14 +4,106 @@
   <w:body>
     <w:p>
       <w:r>
-        <w:rPr>
-          <w:noProof/>
-        </w:rPr>
+        <w:t>This has been one of my favorite assignments I have ever done in school! My initial proposal was to do a game like Flappy Bird but with my own spin on it. I wanted to have the player look like a ghost and you would tap</w:t>
+      </w:r>
+      <w:r>
+        <w:t xml:space="preserve"> the screen</w:t>
+      </w:r>
+      <w:r>
+        <w:t xml:space="preserve"> to dodge tombstones.</w:t>
+      </w:r>
+    </w:p>
+    <w:p/>
+    <w:p>
+      <w:r>
+        <w:t xml:space="preserve">After working on creating my images for the player and background, I realized I was not happy with this design at all. So, I changed my game to more of a space theme where the player is dodging enemy ships and </w:t>
+      </w:r>
+      <w:proofErr w:type="gramStart"/>
+      <w:r>
+        <w:t>has to</w:t>
+      </w:r>
+      <w:proofErr w:type="gramEnd"/>
+      <w:r>
+        <w:t xml:space="preserve"> shoot laser beams at the enemy to destroy it and gain points.</w:t>
+      </w:r>
+    </w:p>
+    <w:p/>
+    <w:p>
+      <w:r>
+        <w:t xml:space="preserve">I would like to cite this YouTube </w:t>
+      </w:r>
+      <w:r>
+        <w:t xml:space="preserve">creator, Matt Heaney, (find his videos here: </w:t>
+      </w:r>
+      <w:hyperlink r:id="rId6" w:history="1">
+        <w:r>
+          <w:rPr>
+            <w:rStyle w:val="Hyperlink"/>
+          </w:rPr>
+          <w:t>https://www.youtube.com/c/MattHeaneyApps/community</w:t>
+        </w:r>
+      </w:hyperlink>
+      <w:r>
+        <w:t>)  f</w:t>
+      </w:r>
+      <w:r>
+        <w:t xml:space="preserve">or showing me how to use </w:t>
+      </w:r>
+      <w:proofErr w:type="spellStart"/>
+      <w:r>
+        <w:t>SpriteKit</w:t>
+      </w:r>
+      <w:proofErr w:type="spellEnd"/>
+      <w:r>
+        <w:t xml:space="preserve"> to create a </w:t>
+      </w:r>
+      <w:r>
+        <w:t xml:space="preserve">game like this. I followed 6 of his 11 videos on how to create Solo Mission to create this game. </w:t>
+      </w:r>
+    </w:p>
+    <w:p/>
+    <w:p>
+      <w:r>
+        <w:t xml:space="preserve">I took inspiration from the images that he had created for his game, and then created my own version of the images using </w:t>
+      </w:r>
+      <w:proofErr w:type="spellStart"/>
+      <w:r>
+        <w:t>ProCreate</w:t>
+      </w:r>
+      <w:proofErr w:type="spellEnd"/>
+      <w:r>
+        <w:t xml:space="preserve"> on my iPad. I</w:t>
+      </w:r>
+      <w:r>
+        <w:t xml:space="preserve"> wanted the background to be </w:t>
+      </w:r>
+      <w:proofErr w:type="gramStart"/>
+      <w:r>
+        <w:t>more purple and pink</w:t>
+      </w:r>
+      <w:proofErr w:type="gramEnd"/>
+      <w:r>
+        <w:t xml:space="preserve"> to contrast my ship’s colors. </w:t>
+      </w:r>
+      <w:r>
+        <w:t xml:space="preserve"> then exported those images into XCode. I even purchased a space invader sound package so I could include the sounds for the ships exploding, the laser bullets, and my personal favorite sound: the game over robot voice. </w:t>
+      </w:r>
+    </w:p>
+    <w:p/>
+    <w:p>
+      <w:r>
+        <w:t>Without further ado, I present to you, Mars Attacks:</w:t>
+      </w:r>
+    </w:p>
+    <w:p/>
+    <w:p>
+      <w:r>
+        <w:lastRenderedPageBreak/>
         <w:drawing>
-          <wp:inline distT="0" distB="0" distL="0" distR="0" wp14:anchorId="22CFF5D4" wp14:editId="788B4CD8">
-            <wp:extent cx="3851275" cy="8229600"/>
+          <wp:inline distT="0" distB="0" distL="0" distR="0" wp14:anchorId="4673534B" wp14:editId="514F4847">
+            <wp:extent cx="5821680" cy="8229600"/>
             <wp:effectExtent l="0" t="0" r="0" b="0"/>
-            <wp:docPr id="1" name="Picture 1" descr="Graphical user interface, application, Teams&#10;&#10;Description automatically generated"/>
+            <wp:docPr id="1" name="Picture 1" descr="A screenshot of a video game&#10;&#10;Description automatically generated with medium confidence"/>
             <wp:cNvGraphicFramePr>
               <a:graphicFrameLocks xmlns:a="http://schemas.openxmlformats.org/drawingml/2006/main" noChangeAspect="1"/>
             </wp:cNvGraphicFramePr>
@@ -19,17 +111,11 @@
               <a:graphicData uri="http://schemas.openxmlformats.org/drawingml/2006/picture">
                 <pic:pic xmlns:pic="http://schemas.openxmlformats.org/drawingml/2006/picture">
                   <pic:nvPicPr>
-                    <pic:cNvPr id="1" name="Picture 1" descr="Graphical user interface, application, Teams&#10;&#10;Description automatically generated"/>
+                    <pic:cNvPr id="1" name="Picture 1" descr="A screenshot of a video game&#10;&#10;Description automatically generated with medium confidence"/>
                     <pic:cNvPicPr/>
                   </pic:nvPicPr>
                   <pic:blipFill>
-                    <a:blip r:embed="rId6">
-                      <a:extLst>
-                        <a:ext uri="{28A0092B-C50C-407E-A947-70E740481C1C}">
-                          <a14:useLocalDpi xmlns:a14="http://schemas.microsoft.com/office/drawing/2010/main" val="0"/>
-                        </a:ext>
-                      </a:extLst>
-                    </a:blip>
+                    <a:blip r:embed="rId7"/>
                     <a:stretch>
                       <a:fillRect/>
                     </a:stretch>
@@ -37,7 +123,7 @@
                   <pic:spPr>
                     <a:xfrm>
                       <a:off x="0" y="0"/>
-                      <a:ext cx="3851275" cy="8229600"/>
+                      <a:ext cx="5821680" cy="8229600"/>
                     </a:xfrm>
                     <a:prstGeom prst="rect">
                       <a:avLst/>
@@ -50,6 +136,21 @@
         </w:drawing>
       </w:r>
     </w:p>
+    <w:p>
+      <w:r>
+        <w:lastRenderedPageBreak/>
+        <w:t xml:space="preserve">The game layout only allows for portrait orientation. This is due to how I have the enemy ships spawning and coming in, but the user can play like this or even with their device upside down. </w:t>
+      </w:r>
+    </w:p>
+    <w:p/>
+    <w:p>
+      <w:r>
+        <w:t xml:space="preserve">The user starts out with three lives, in this image I am down to 2 because I didn’t screenshot in time before I was hit. The rocket at the bottom is </w:t>
+      </w:r>
+    </w:p>
+    <w:p/>
+    <w:p/>
+    <w:p/>
     <w:p>
       <w:r>
         <w:rPr>
@@ -72,7 +173,7 @@
                     <pic:cNvPicPr/>
                   </pic:nvPicPr>
                   <pic:blipFill>
-                    <a:blip r:embed="rId7">
+                    <a:blip r:embed="rId8">
                       <a:extLst>
                         <a:ext uri="{28A0092B-C50C-407E-A947-70E740481C1C}">
                           <a14:useLocalDpi xmlns:a14="http://schemas.microsoft.com/office/drawing/2010/main" val="0"/>
@@ -100,7 +201,7 @@
       </w:r>
     </w:p>
     <w:sectPr>
-      <w:headerReference w:type="default" r:id="rId8"/>
+      <w:headerReference w:type="default" r:id="rId9"/>
       <w:pgSz w:w="12240" w:h="15840"/>
       <w:pgMar w:top="1440" w:right="1440" w:bottom="1440" w:left="1440" w:header="720" w:footer="720" w:gutter="0"/>
       <w:cols w:space="720"/>
@@ -184,13 +285,7 @@
       <w:pStyle w:val="Header"/>
     </w:pPr>
     <w:r>
-      <w:t xml:space="preserve">Lab </w:t>
-    </w:r>
-    <w:r>
-      <w:t>1</w:t>
-    </w:r>
-    <w:r>
-      <w:t>2</w:t>
+      <w:t>Project 2</w:t>
     </w:r>
   </w:p>
   <w:p>

</xml_diff>